<commit_message>
Fix inconsistencies with the Readme
</commit_message>
<xml_diff>
--- a/Readme.docx
+++ b/Readme.docx
@@ -11748,7 +11748,10 @@
     </w:p>
     <w:p>
       <w:r>
-        <w:t xml:space="preserve">You can also find all these examples in </w:t>
+        <w:t>Also can be found</w:t>
+      </w:r>
+      <w:r>
+        <w:t xml:space="preserve"> in </w:t>
       </w:r>
       <w:r>
         <w:rPr>
@@ -11760,13 +11763,31 @@
         <w:rPr>
           <w:b/>
         </w:rPr>
-        <w:t>selector_</w:t>
+        <w:t>examples\</w:t>
       </w:r>
       <w:r>
         <w:rPr>
           <w:b/>
         </w:rPr>
-        <w:t>examples.json"</w:t>
+        <w:t>selector</w:t>
+      </w:r>
+      <w:r>
+        <w:rPr>
+          <w:b/>
+        </w:rPr>
+        <w:t>s</w:t>
+      </w:r>
+      <w:r>
+        <w:rPr>
+          <w:b/>
+        </w:rPr>
+        <w:t>_</w:t>
+      </w:r>
+      <w:r>
+        <w:rPr>
+          <w:b/>
+        </w:rPr>
+        <w:t>example.json"</w:t>
       </w:r>
       <w:r>
         <w:t>.</w:t>
@@ -13431,29 +13452,27 @@
           <w:sz w:val="21"/>
           <w:szCs w:val="21"/>
         </w:rPr>
-        <w:t>"</w:t>
-      </w:r>
-      <w:proofErr w:type="spellStart"/>
-      <w:r>
-        <w:rPr>
-          <w:rFonts w:ascii="Consolas" w:eastAsia="Times New Roman" w:hAnsi="Consolas" w:cs="Times New Roman"/>
-          <w:noProof w:val="0"/>
-          <w:color w:val="9CDCFE"/>
-          <w:sz w:val="21"/>
-          <w:szCs w:val="21"/>
-        </w:rPr>
-        <w:t>socom_mods_tweaks</w:t>
-      </w:r>
-      <w:proofErr w:type="spellEnd"/>
-      <w:r>
-        <w:rPr>
-          <w:rFonts w:ascii="Consolas" w:eastAsia="Times New Roman" w:hAnsi="Consolas" w:cs="Times New Roman"/>
-          <w:noProof w:val="0"/>
-          <w:color w:val="9CDCFE"/>
-          <w:sz w:val="21"/>
-          <w:szCs w:val="21"/>
-        </w:rPr>
-        <w:t>"</w:t>
+        <w:t>"socom_</w:t>
+      </w:r>
+      <w:r>
+        <w:rPr>
+          <w:rFonts w:ascii="Consolas" w:eastAsia="Times New Roman" w:hAnsi="Consolas" w:cs="Times New Roman"/>
+          <w:noProof w:val="0"/>
+          <w:color w:val="9CDCFE"/>
+          <w:sz w:val="21"/>
+          <w:szCs w:val="21"/>
+        </w:rPr>
+        <w:t>16</w:t>
+      </w:r>
+      <w:r>
+        <w:rPr>
+          <w:rFonts w:ascii="Consolas" w:eastAsia="Times New Roman" w:hAnsi="Consolas" w:cs="Times New Roman"/>
+          <w:noProof w:val="0"/>
+          <w:color w:val="9CDCFE"/>
+          <w:sz w:val="21"/>
+          <w:szCs w:val="21"/>
+        </w:rPr>
+        <w:t>_tweaks"</w:t>
       </w:r>
       <w:r>
         <w:rPr>
@@ -13935,7 +13954,7 @@
         <w:rPr>
           <w:rFonts w:ascii="Consolas" w:eastAsia="Times New Roman" w:hAnsi="Consolas" w:cs="Times New Roman"/>
           <w:noProof w:val="0"/>
-          <w:color w:val="D4D4D4"/>
+          <w:color w:val="B5CEA8"/>
           <w:sz w:val="21"/>
           <w:szCs w:val="21"/>
         </w:rPr>
@@ -13980,6 +13999,93 @@
         </w:rPr>
         <w:t>1.5</w:t>
       </w:r>
+      <w:r>
+        <w:rPr>
+          <w:rFonts w:ascii="Consolas" w:eastAsia="Times New Roman" w:hAnsi="Consolas" w:cs="Times New Roman"/>
+          <w:noProof w:val="0"/>
+          <w:color w:val="D4D4D4"/>
+          <w:sz w:val="21"/>
+          <w:szCs w:val="21"/>
+        </w:rPr>
+        <w:t>,</w:t>
+      </w:r>
+    </w:p>
+    <w:p>
+      <w:pPr>
+        <w:shd w:val="clear" w:color="auto" w:fill="1E1E1E"/>
+        <w:spacing w:before="0" w:after="0" w:line="285" w:lineRule="atLeast"/>
+        <w:ind w:firstLine="0"/>
+        <w:jc w:val="left"/>
+        <w:rPr>
+          <w:rFonts w:ascii="Consolas" w:eastAsia="Times New Roman" w:hAnsi="Consolas" w:cs="Times New Roman"/>
+          <w:noProof w:val="0"/>
+          <w:color w:val="D4D4D4"/>
+          <w:sz w:val="21"/>
+          <w:szCs w:val="21"/>
+        </w:rPr>
+      </w:pPr>
+      <w:r>
+        <w:rPr>
+          <w:rFonts w:ascii="Consolas" w:eastAsia="Times New Roman" w:hAnsi="Consolas" w:cs="Times New Roman"/>
+          <w:noProof w:val="0"/>
+          <w:color w:val="D4D4D4"/>
+          <w:sz w:val="21"/>
+          <w:szCs w:val="21"/>
+        </w:rPr>
+        <w:t xml:space="preserve">            </w:t>
+      </w:r>
+      <w:r>
+        <w:rPr>
+          <w:rFonts w:ascii="Consolas" w:eastAsia="Times New Roman" w:hAnsi="Consolas" w:cs="Times New Roman"/>
+          <w:noProof w:val="0"/>
+          <w:color w:val="9CDCFE"/>
+          <w:sz w:val="21"/>
+          <w:szCs w:val="21"/>
+        </w:rPr>
+        <w:t>"</w:t>
+      </w:r>
+      <w:r>
+        <w:rPr>
+          <w:rFonts w:ascii="Consolas" w:eastAsia="Times New Roman" w:hAnsi="Consolas" w:cs="Times New Roman"/>
+          <w:noProof w:val="0"/>
+          <w:color w:val="9CDCFE"/>
+          <w:sz w:val="21"/>
+          <w:szCs w:val="21"/>
+        </w:rPr>
+        <w:t>Ergonomics</w:t>
+      </w:r>
+      <w:r>
+        <w:rPr>
+          <w:rFonts w:ascii="Consolas" w:eastAsia="Times New Roman" w:hAnsi="Consolas" w:cs="Times New Roman"/>
+          <w:noProof w:val="0"/>
+          <w:color w:val="9CDCFE"/>
+          <w:sz w:val="21"/>
+          <w:szCs w:val="21"/>
+        </w:rPr>
+        <w:t>"</w:t>
+      </w:r>
+      <w:r>
+        <w:rPr>
+          <w:rFonts w:ascii="Consolas" w:eastAsia="Times New Roman" w:hAnsi="Consolas" w:cs="Times New Roman"/>
+          <w:noProof w:val="0"/>
+          <w:color w:val="D4D4D4"/>
+          <w:sz w:val="21"/>
+          <w:szCs w:val="21"/>
+        </w:rPr>
+        <w:t xml:space="preserve">: </w:t>
+      </w:r>
+      <w:proofErr w:type="gramStart"/>
+      <w:r>
+        <w:rPr>
+          <w:rFonts w:ascii="Consolas" w:eastAsia="Times New Roman" w:hAnsi="Consolas" w:cs="Times New Roman"/>
+          <w:noProof w:val="0"/>
+          <w:color w:val="D4D4D4"/>
+          <w:sz w:val="21"/>
+          <w:szCs w:val="21"/>
+        </w:rPr>
+        <w:t>2</w:t>
+      </w:r>
+      <w:proofErr w:type="gramEnd"/>
     </w:p>
     <w:p>
       <w:pPr>
@@ -22642,13 +22748,45 @@
       </w:r>
     </w:p>
     <w:p>
+      <w:r>
+        <w:br w:type="page"/>
+      </w:r>
+    </w:p>
+    <w:p>
       <w:pPr>
         <w:pStyle w:val="Heading2"/>
       </w:pPr>
       <w:r>
+        <w:lastRenderedPageBreak/>
         <w:t>Manual Overwrites</w:t>
       </w:r>
       <w:bookmarkEnd w:id="16"/>
+    </w:p>
+    <w:p>
+      <w:r>
+        <w:t xml:space="preserve">Also can be found in </w:t>
+      </w:r>
+      <w:r>
+        <w:rPr>
+          <w:b/>
+        </w:rPr>
+        <w:t>"\config\</w:t>
+      </w:r>
+      <w:r>
+        <w:rPr>
+          <w:b/>
+        </w:rPr>
+        <w:t>examples\manual_overwite</w:t>
+      </w:r>
+      <w:r>
+        <w:rPr>
+          <w:b/>
+        </w:rPr>
+        <w:t>_example.json"</w:t>
+      </w:r>
+      <w:r>
+        <w:t>.</w:t>
+      </w:r>
     </w:p>
     <w:p>
       <w:pPr>
@@ -22660,7 +22798,10 @@
         </w:pBdr>
       </w:pPr>
       <w:r>
-        <w:t>Just a few, maybe already mentioned examples.</w:t>
+        <w:t>Simple tweaks to SVD and the 6Sh118 backpack</w:t>
+      </w:r>
+      <w:r>
+        <w:t>.</w:t>
       </w:r>
     </w:p>
     <w:p>
@@ -23273,9 +23414,1237 @@
           <w:szCs w:val="21"/>
         </w:rPr>
         <w:t>    }</w:t>
+      </w:r>
+    </w:p>
+    <w:p>
+      <w:pPr>
+        <w:pBdr>
+          <w:top w:val="single" w:sz="4" w:space="1" w:color="auto"/>
+          <w:left w:val="single" w:sz="4" w:space="4" w:color="auto"/>
+          <w:bottom w:val="single" w:sz="4" w:space="1" w:color="auto"/>
+          <w:right w:val="single" w:sz="4" w:space="4" w:color="auto"/>
+        </w:pBdr>
+      </w:pPr>
+      <w:r>
+        <w:t>T</w:t>
+      </w:r>
+      <w:r>
+        <w:t xml:space="preserve">hese let you combine different visors with helmets. E.g. Altyn with Maska’s </w:t>
+      </w:r>
+      <w:r>
+        <w:t>faceshield or the other way around, Rys-T with Killa’s faceshield, etc.</w:t>
+      </w:r>
+    </w:p>
+    <w:p>
+      <w:pPr>
+        <w:pBdr>
+          <w:top w:val="single" w:sz="4" w:space="1" w:color="auto"/>
+          <w:left w:val="single" w:sz="4" w:space="4" w:color="auto"/>
+          <w:bottom w:val="single" w:sz="4" w:space="1" w:color="auto"/>
+          <w:right w:val="single" w:sz="4" w:space="4" w:color="auto"/>
+        </w:pBdr>
+      </w:pPr>
+      <w:r>
+        <w:rPr>
+          <w:i/>
+        </w:rPr>
+        <w:t>Note:</w:t>
+      </w:r>
+      <w:r>
+        <w:rPr>
+          <w:i/>
+        </w:rPr>
+        <w:t xml:space="preserve"> </w:t>
+      </w:r>
+      <w:r>
+        <w:t>In the future I’ll add a way to add or remove array elements instead of overwriting the whole array.</w:t>
       </w:r>
       <w:bookmarkStart w:id="17" w:name="_GoBack"/>
       <w:bookmarkEnd w:id="17"/>
+    </w:p>
+    <w:p>
+      <w:pPr>
+        <w:shd w:val="clear" w:color="auto" w:fill="1E1E1E"/>
+        <w:spacing w:before="0" w:after="0" w:line="285" w:lineRule="atLeast"/>
+        <w:ind w:firstLine="0"/>
+        <w:jc w:val="left"/>
+        <w:rPr>
+          <w:rFonts w:ascii="Consolas" w:eastAsia="Times New Roman" w:hAnsi="Consolas" w:cs="Times New Roman"/>
+          <w:noProof w:val="0"/>
+          <w:color w:val="D4D4D4"/>
+          <w:sz w:val="21"/>
+          <w:szCs w:val="21"/>
+        </w:rPr>
+      </w:pPr>
+      <w:r>
+        <w:rPr>
+          <w:rFonts w:ascii="Consolas" w:eastAsia="Times New Roman" w:hAnsi="Consolas" w:cs="Times New Roman"/>
+          <w:noProof w:val="0"/>
+          <w:color w:val="D4D4D4"/>
+          <w:sz w:val="21"/>
+          <w:szCs w:val="21"/>
+        </w:rPr>
+        <w:t xml:space="preserve">    </w:t>
+      </w:r>
+      <w:r>
+        <w:rPr>
+          <w:rFonts w:ascii="Consolas" w:eastAsia="Times New Roman" w:hAnsi="Consolas" w:cs="Times New Roman"/>
+          <w:noProof w:val="0"/>
+          <w:color w:val="9CDCFE"/>
+          <w:sz w:val="21"/>
+          <w:szCs w:val="21"/>
+        </w:rPr>
+        <w:t>"item_equipment_helmet_maska_1sh"</w:t>
+      </w:r>
+      <w:r>
+        <w:rPr>
+          <w:rFonts w:ascii="Consolas" w:eastAsia="Times New Roman" w:hAnsi="Consolas" w:cs="Times New Roman"/>
+          <w:noProof w:val="0"/>
+          <w:color w:val="D4D4D4"/>
+          <w:sz w:val="21"/>
+          <w:szCs w:val="21"/>
+        </w:rPr>
+        <w:t>: {</w:t>
+      </w:r>
+    </w:p>
+    <w:p>
+      <w:pPr>
+        <w:shd w:val="clear" w:color="auto" w:fill="1E1E1E"/>
+        <w:spacing w:before="0" w:after="0" w:line="285" w:lineRule="atLeast"/>
+        <w:ind w:firstLine="0"/>
+        <w:jc w:val="left"/>
+        <w:rPr>
+          <w:rFonts w:ascii="Consolas" w:eastAsia="Times New Roman" w:hAnsi="Consolas" w:cs="Times New Roman"/>
+          <w:noProof w:val="0"/>
+          <w:color w:val="D4D4D4"/>
+          <w:sz w:val="21"/>
+          <w:szCs w:val="21"/>
+        </w:rPr>
+      </w:pPr>
+      <w:r>
+        <w:rPr>
+          <w:rFonts w:ascii="Consolas" w:eastAsia="Times New Roman" w:hAnsi="Consolas" w:cs="Times New Roman"/>
+          <w:noProof w:val="0"/>
+          <w:color w:val="D4D4D4"/>
+          <w:sz w:val="21"/>
+          <w:szCs w:val="21"/>
+        </w:rPr>
+        <w:t xml:space="preserve">        </w:t>
+      </w:r>
+      <w:r>
+        <w:rPr>
+          <w:rFonts w:ascii="Consolas" w:eastAsia="Times New Roman" w:hAnsi="Consolas" w:cs="Times New Roman"/>
+          <w:noProof w:val="0"/>
+          <w:color w:val="9CDCFE"/>
+          <w:sz w:val="21"/>
+          <w:szCs w:val="21"/>
+        </w:rPr>
+        <w:t>"</w:t>
+      </w:r>
+      <w:proofErr w:type="gramStart"/>
+      <w:r>
+        <w:rPr>
+          <w:rFonts w:ascii="Consolas" w:eastAsia="Times New Roman" w:hAnsi="Consolas" w:cs="Times New Roman"/>
+          <w:noProof w:val="0"/>
+          <w:color w:val="9CDCFE"/>
+          <w:sz w:val="21"/>
+          <w:szCs w:val="21"/>
+        </w:rPr>
+        <w:t>set</w:t>
+      </w:r>
+      <w:proofErr w:type="gramEnd"/>
+      <w:r>
+        <w:rPr>
+          <w:rFonts w:ascii="Consolas" w:eastAsia="Times New Roman" w:hAnsi="Consolas" w:cs="Times New Roman"/>
+          <w:noProof w:val="0"/>
+          <w:color w:val="9CDCFE"/>
+          <w:sz w:val="21"/>
+          <w:szCs w:val="21"/>
+        </w:rPr>
+        <w:t>"</w:t>
+      </w:r>
+      <w:r>
+        <w:rPr>
+          <w:rFonts w:ascii="Consolas" w:eastAsia="Times New Roman" w:hAnsi="Consolas" w:cs="Times New Roman"/>
+          <w:noProof w:val="0"/>
+          <w:color w:val="D4D4D4"/>
+          <w:sz w:val="21"/>
+          <w:szCs w:val="21"/>
+        </w:rPr>
+        <w:t>: {</w:t>
+      </w:r>
+    </w:p>
+    <w:p>
+      <w:pPr>
+        <w:shd w:val="clear" w:color="auto" w:fill="1E1E1E"/>
+        <w:spacing w:before="0" w:after="0" w:line="285" w:lineRule="atLeast"/>
+        <w:ind w:firstLine="0"/>
+        <w:jc w:val="left"/>
+        <w:rPr>
+          <w:rFonts w:ascii="Consolas" w:eastAsia="Times New Roman" w:hAnsi="Consolas" w:cs="Times New Roman"/>
+          <w:noProof w:val="0"/>
+          <w:color w:val="D4D4D4"/>
+          <w:sz w:val="21"/>
+          <w:szCs w:val="21"/>
+        </w:rPr>
+      </w:pPr>
+      <w:r>
+        <w:rPr>
+          <w:rFonts w:ascii="Consolas" w:eastAsia="Times New Roman" w:hAnsi="Consolas" w:cs="Times New Roman"/>
+          <w:noProof w:val="0"/>
+          <w:color w:val="D4D4D4"/>
+          <w:sz w:val="21"/>
+          <w:szCs w:val="21"/>
+        </w:rPr>
+        <w:t xml:space="preserve">            </w:t>
+      </w:r>
+      <w:r>
+        <w:rPr>
+          <w:rFonts w:ascii="Consolas" w:eastAsia="Times New Roman" w:hAnsi="Consolas" w:cs="Times New Roman"/>
+          <w:noProof w:val="0"/>
+          <w:color w:val="9CDCFE"/>
+          <w:sz w:val="21"/>
+          <w:szCs w:val="21"/>
+        </w:rPr>
+        <w:t>"Slots.0._props.filters.0.Filter"</w:t>
+      </w:r>
+      <w:r>
+        <w:rPr>
+          <w:rFonts w:ascii="Consolas" w:eastAsia="Times New Roman" w:hAnsi="Consolas" w:cs="Times New Roman"/>
+          <w:noProof w:val="0"/>
+          <w:color w:val="D4D4D4"/>
+          <w:sz w:val="21"/>
+          <w:szCs w:val="21"/>
+        </w:rPr>
+        <w:t>: [</w:t>
+      </w:r>
+    </w:p>
+    <w:p>
+      <w:pPr>
+        <w:shd w:val="clear" w:color="auto" w:fill="1E1E1E"/>
+        <w:spacing w:before="0" w:after="0" w:line="285" w:lineRule="atLeast"/>
+        <w:ind w:firstLine="0"/>
+        <w:jc w:val="left"/>
+        <w:rPr>
+          <w:rFonts w:ascii="Consolas" w:eastAsia="Times New Roman" w:hAnsi="Consolas" w:cs="Times New Roman"/>
+          <w:noProof w:val="0"/>
+          <w:color w:val="D4D4D4"/>
+          <w:sz w:val="21"/>
+          <w:szCs w:val="21"/>
+        </w:rPr>
+      </w:pPr>
+      <w:r>
+        <w:rPr>
+          <w:rFonts w:ascii="Consolas" w:eastAsia="Times New Roman" w:hAnsi="Consolas" w:cs="Times New Roman"/>
+          <w:noProof w:val="0"/>
+          <w:color w:val="D4D4D4"/>
+          <w:sz w:val="21"/>
+          <w:szCs w:val="21"/>
+        </w:rPr>
+        <w:t xml:space="preserve">                </w:t>
+      </w:r>
+      <w:r>
+        <w:rPr>
+          <w:rFonts w:ascii="Consolas" w:eastAsia="Times New Roman" w:hAnsi="Consolas" w:cs="Times New Roman"/>
+          <w:noProof w:val="0"/>
+          <w:color w:val="CE9178"/>
+          <w:sz w:val="21"/>
+          <w:szCs w:val="21"/>
+        </w:rPr>
+        <w:t>"5c0919b50db834001b7ce3b9"</w:t>
+      </w:r>
+      <w:r>
+        <w:rPr>
+          <w:rFonts w:ascii="Consolas" w:eastAsia="Times New Roman" w:hAnsi="Consolas" w:cs="Times New Roman"/>
+          <w:noProof w:val="0"/>
+          <w:color w:val="D4D4D4"/>
+          <w:sz w:val="21"/>
+          <w:szCs w:val="21"/>
+        </w:rPr>
+        <w:t>,</w:t>
+      </w:r>
+    </w:p>
+    <w:p>
+      <w:pPr>
+        <w:shd w:val="clear" w:color="auto" w:fill="1E1E1E"/>
+        <w:spacing w:before="0" w:after="0" w:line="285" w:lineRule="atLeast"/>
+        <w:ind w:firstLine="0"/>
+        <w:jc w:val="left"/>
+        <w:rPr>
+          <w:rFonts w:ascii="Consolas" w:eastAsia="Times New Roman" w:hAnsi="Consolas" w:cs="Times New Roman"/>
+          <w:noProof w:val="0"/>
+          <w:color w:val="D4D4D4"/>
+          <w:sz w:val="21"/>
+          <w:szCs w:val="21"/>
+        </w:rPr>
+      </w:pPr>
+      <w:r>
+        <w:rPr>
+          <w:rFonts w:ascii="Consolas" w:eastAsia="Times New Roman" w:hAnsi="Consolas" w:cs="Times New Roman"/>
+          <w:noProof w:val="0"/>
+          <w:color w:val="D4D4D4"/>
+          <w:sz w:val="21"/>
+          <w:szCs w:val="21"/>
+        </w:rPr>
+        <w:t xml:space="preserve">                </w:t>
+      </w:r>
+      <w:r>
+        <w:rPr>
+          <w:rFonts w:ascii="Consolas" w:eastAsia="Times New Roman" w:hAnsi="Consolas" w:cs="Times New Roman"/>
+          <w:noProof w:val="0"/>
+          <w:color w:val="CE9178"/>
+          <w:sz w:val="21"/>
+          <w:szCs w:val="21"/>
+        </w:rPr>
+        <w:t>"5c0e842486f77443a74d2976"</w:t>
+      </w:r>
+      <w:r>
+        <w:rPr>
+          <w:rFonts w:ascii="Consolas" w:eastAsia="Times New Roman" w:hAnsi="Consolas" w:cs="Times New Roman"/>
+          <w:noProof w:val="0"/>
+          <w:color w:val="D4D4D4"/>
+          <w:sz w:val="21"/>
+          <w:szCs w:val="21"/>
+        </w:rPr>
+        <w:t>,</w:t>
+      </w:r>
+    </w:p>
+    <w:p>
+      <w:pPr>
+        <w:shd w:val="clear" w:color="auto" w:fill="1E1E1E"/>
+        <w:spacing w:before="0" w:after="0" w:line="285" w:lineRule="atLeast"/>
+        <w:ind w:firstLine="0"/>
+        <w:jc w:val="left"/>
+        <w:rPr>
+          <w:rFonts w:ascii="Consolas" w:eastAsia="Times New Roman" w:hAnsi="Consolas" w:cs="Times New Roman"/>
+          <w:noProof w:val="0"/>
+          <w:color w:val="D4D4D4"/>
+          <w:sz w:val="21"/>
+          <w:szCs w:val="21"/>
+        </w:rPr>
+      </w:pPr>
+      <w:r>
+        <w:rPr>
+          <w:rFonts w:ascii="Consolas" w:eastAsia="Times New Roman" w:hAnsi="Consolas" w:cs="Times New Roman"/>
+          <w:noProof w:val="0"/>
+          <w:color w:val="D4D4D4"/>
+          <w:sz w:val="21"/>
+          <w:szCs w:val="21"/>
+        </w:rPr>
+        <w:t xml:space="preserve">                </w:t>
+      </w:r>
+      <w:r>
+        <w:rPr>
+          <w:rFonts w:ascii="Consolas" w:eastAsia="Times New Roman" w:hAnsi="Consolas" w:cs="Times New Roman"/>
+          <w:noProof w:val="0"/>
+          <w:color w:val="CE9178"/>
+          <w:sz w:val="21"/>
+          <w:szCs w:val="21"/>
+        </w:rPr>
+        <w:t>"5aa7e373e5b5b000137b76f0"</w:t>
+      </w:r>
+    </w:p>
+    <w:p>
+      <w:pPr>
+        <w:shd w:val="clear" w:color="auto" w:fill="1E1E1E"/>
+        <w:spacing w:before="0" w:after="0" w:line="285" w:lineRule="atLeast"/>
+        <w:ind w:firstLine="0"/>
+        <w:jc w:val="left"/>
+        <w:rPr>
+          <w:rFonts w:ascii="Consolas" w:eastAsia="Times New Roman" w:hAnsi="Consolas" w:cs="Times New Roman"/>
+          <w:noProof w:val="0"/>
+          <w:color w:val="D4D4D4"/>
+          <w:sz w:val="21"/>
+          <w:szCs w:val="21"/>
+        </w:rPr>
+      </w:pPr>
+      <w:r>
+        <w:rPr>
+          <w:rFonts w:ascii="Consolas" w:eastAsia="Times New Roman" w:hAnsi="Consolas" w:cs="Times New Roman"/>
+          <w:noProof w:val="0"/>
+          <w:color w:val="D4D4D4"/>
+          <w:sz w:val="21"/>
+          <w:szCs w:val="21"/>
+        </w:rPr>
+        <w:t>            ]</w:t>
+      </w:r>
+    </w:p>
+    <w:p>
+      <w:pPr>
+        <w:shd w:val="clear" w:color="auto" w:fill="1E1E1E"/>
+        <w:spacing w:before="0" w:after="0" w:line="285" w:lineRule="atLeast"/>
+        <w:ind w:firstLine="0"/>
+        <w:jc w:val="left"/>
+        <w:rPr>
+          <w:rFonts w:ascii="Consolas" w:eastAsia="Times New Roman" w:hAnsi="Consolas" w:cs="Times New Roman"/>
+          <w:noProof w:val="0"/>
+          <w:color w:val="D4D4D4"/>
+          <w:sz w:val="21"/>
+          <w:szCs w:val="21"/>
+        </w:rPr>
+      </w:pPr>
+      <w:r>
+        <w:rPr>
+          <w:rFonts w:ascii="Consolas" w:eastAsia="Times New Roman" w:hAnsi="Consolas" w:cs="Times New Roman"/>
+          <w:noProof w:val="0"/>
+          <w:color w:val="D4D4D4"/>
+          <w:sz w:val="21"/>
+          <w:szCs w:val="21"/>
+        </w:rPr>
+        <w:t>        }</w:t>
+      </w:r>
+    </w:p>
+    <w:p>
+      <w:pPr>
+        <w:shd w:val="clear" w:color="auto" w:fill="1E1E1E"/>
+        <w:spacing w:before="0" w:after="0" w:line="285" w:lineRule="atLeast"/>
+        <w:ind w:firstLine="0"/>
+        <w:jc w:val="left"/>
+        <w:rPr>
+          <w:rFonts w:ascii="Consolas" w:eastAsia="Times New Roman" w:hAnsi="Consolas" w:cs="Times New Roman"/>
+          <w:noProof w:val="0"/>
+          <w:color w:val="D4D4D4"/>
+          <w:sz w:val="21"/>
+          <w:szCs w:val="21"/>
+        </w:rPr>
+      </w:pPr>
+      <w:r>
+        <w:rPr>
+          <w:rFonts w:ascii="Consolas" w:eastAsia="Times New Roman" w:hAnsi="Consolas" w:cs="Times New Roman"/>
+          <w:noProof w:val="0"/>
+          <w:color w:val="D4D4D4"/>
+          <w:sz w:val="21"/>
+          <w:szCs w:val="21"/>
+        </w:rPr>
+        <w:t>    },</w:t>
+      </w:r>
+    </w:p>
+    <w:p>
+      <w:pPr>
+        <w:shd w:val="clear" w:color="auto" w:fill="1E1E1E"/>
+        <w:spacing w:before="0" w:after="0" w:line="285" w:lineRule="atLeast"/>
+        <w:ind w:firstLine="0"/>
+        <w:jc w:val="left"/>
+        <w:rPr>
+          <w:rFonts w:ascii="Consolas" w:eastAsia="Times New Roman" w:hAnsi="Consolas" w:cs="Times New Roman"/>
+          <w:noProof w:val="0"/>
+          <w:color w:val="D4D4D4"/>
+          <w:sz w:val="21"/>
+          <w:szCs w:val="21"/>
+        </w:rPr>
+      </w:pPr>
+      <w:r>
+        <w:rPr>
+          <w:rFonts w:ascii="Consolas" w:eastAsia="Times New Roman" w:hAnsi="Consolas" w:cs="Times New Roman"/>
+          <w:noProof w:val="0"/>
+          <w:color w:val="D4D4D4"/>
+          <w:sz w:val="21"/>
+          <w:szCs w:val="21"/>
+        </w:rPr>
+        <w:t xml:space="preserve">    </w:t>
+      </w:r>
+      <w:r>
+        <w:rPr>
+          <w:rFonts w:ascii="Consolas" w:eastAsia="Times New Roman" w:hAnsi="Consolas" w:cs="Times New Roman"/>
+          <w:noProof w:val="0"/>
+          <w:color w:val="9CDCFE"/>
+          <w:sz w:val="21"/>
+          <w:szCs w:val="21"/>
+        </w:rPr>
+        <w:t>"</w:t>
+      </w:r>
+      <w:proofErr w:type="spellStart"/>
+      <w:r>
+        <w:rPr>
+          <w:rFonts w:ascii="Consolas" w:eastAsia="Times New Roman" w:hAnsi="Consolas" w:cs="Times New Roman"/>
+          <w:noProof w:val="0"/>
+          <w:color w:val="9CDCFE"/>
+          <w:sz w:val="21"/>
+          <w:szCs w:val="21"/>
+        </w:rPr>
+        <w:t>helmet_altyn</w:t>
+      </w:r>
+      <w:proofErr w:type="spellEnd"/>
+      <w:r>
+        <w:rPr>
+          <w:rFonts w:ascii="Consolas" w:eastAsia="Times New Roman" w:hAnsi="Consolas" w:cs="Times New Roman"/>
+          <w:noProof w:val="0"/>
+          <w:color w:val="9CDCFE"/>
+          <w:sz w:val="21"/>
+          <w:szCs w:val="21"/>
+        </w:rPr>
+        <w:t>"</w:t>
+      </w:r>
+      <w:r>
+        <w:rPr>
+          <w:rFonts w:ascii="Consolas" w:eastAsia="Times New Roman" w:hAnsi="Consolas" w:cs="Times New Roman"/>
+          <w:noProof w:val="0"/>
+          <w:color w:val="D4D4D4"/>
+          <w:sz w:val="21"/>
+          <w:szCs w:val="21"/>
+        </w:rPr>
+        <w:t>: {</w:t>
+      </w:r>
+    </w:p>
+    <w:p>
+      <w:pPr>
+        <w:shd w:val="clear" w:color="auto" w:fill="1E1E1E"/>
+        <w:spacing w:before="0" w:after="0" w:line="285" w:lineRule="atLeast"/>
+        <w:ind w:firstLine="0"/>
+        <w:jc w:val="left"/>
+        <w:rPr>
+          <w:rFonts w:ascii="Consolas" w:eastAsia="Times New Roman" w:hAnsi="Consolas" w:cs="Times New Roman"/>
+          <w:noProof w:val="0"/>
+          <w:color w:val="D4D4D4"/>
+          <w:sz w:val="21"/>
+          <w:szCs w:val="21"/>
+        </w:rPr>
+      </w:pPr>
+      <w:r>
+        <w:rPr>
+          <w:rFonts w:ascii="Consolas" w:eastAsia="Times New Roman" w:hAnsi="Consolas" w:cs="Times New Roman"/>
+          <w:noProof w:val="0"/>
+          <w:color w:val="D4D4D4"/>
+          <w:sz w:val="21"/>
+          <w:szCs w:val="21"/>
+        </w:rPr>
+        <w:t xml:space="preserve">        </w:t>
+      </w:r>
+      <w:r>
+        <w:rPr>
+          <w:rFonts w:ascii="Consolas" w:eastAsia="Times New Roman" w:hAnsi="Consolas" w:cs="Times New Roman"/>
+          <w:noProof w:val="0"/>
+          <w:color w:val="9CDCFE"/>
+          <w:sz w:val="21"/>
+          <w:szCs w:val="21"/>
+        </w:rPr>
+        <w:t>"</w:t>
+      </w:r>
+      <w:proofErr w:type="gramStart"/>
+      <w:r>
+        <w:rPr>
+          <w:rFonts w:ascii="Consolas" w:eastAsia="Times New Roman" w:hAnsi="Consolas" w:cs="Times New Roman"/>
+          <w:noProof w:val="0"/>
+          <w:color w:val="9CDCFE"/>
+          <w:sz w:val="21"/>
+          <w:szCs w:val="21"/>
+        </w:rPr>
+        <w:t>set</w:t>
+      </w:r>
+      <w:proofErr w:type="gramEnd"/>
+      <w:r>
+        <w:rPr>
+          <w:rFonts w:ascii="Consolas" w:eastAsia="Times New Roman" w:hAnsi="Consolas" w:cs="Times New Roman"/>
+          <w:noProof w:val="0"/>
+          <w:color w:val="9CDCFE"/>
+          <w:sz w:val="21"/>
+          <w:szCs w:val="21"/>
+        </w:rPr>
+        <w:t>"</w:t>
+      </w:r>
+      <w:r>
+        <w:rPr>
+          <w:rFonts w:ascii="Consolas" w:eastAsia="Times New Roman" w:hAnsi="Consolas" w:cs="Times New Roman"/>
+          <w:noProof w:val="0"/>
+          <w:color w:val="D4D4D4"/>
+          <w:sz w:val="21"/>
+          <w:szCs w:val="21"/>
+        </w:rPr>
+        <w:t>: {</w:t>
+      </w:r>
+    </w:p>
+    <w:p>
+      <w:pPr>
+        <w:shd w:val="clear" w:color="auto" w:fill="1E1E1E"/>
+        <w:spacing w:before="0" w:after="0" w:line="285" w:lineRule="atLeast"/>
+        <w:ind w:firstLine="0"/>
+        <w:jc w:val="left"/>
+        <w:rPr>
+          <w:rFonts w:ascii="Consolas" w:eastAsia="Times New Roman" w:hAnsi="Consolas" w:cs="Times New Roman"/>
+          <w:noProof w:val="0"/>
+          <w:color w:val="D4D4D4"/>
+          <w:sz w:val="21"/>
+          <w:szCs w:val="21"/>
+        </w:rPr>
+      </w:pPr>
+      <w:r>
+        <w:rPr>
+          <w:rFonts w:ascii="Consolas" w:eastAsia="Times New Roman" w:hAnsi="Consolas" w:cs="Times New Roman"/>
+          <w:noProof w:val="0"/>
+          <w:color w:val="D4D4D4"/>
+          <w:sz w:val="21"/>
+          <w:szCs w:val="21"/>
+        </w:rPr>
+        <w:t xml:space="preserve">            </w:t>
+      </w:r>
+      <w:r>
+        <w:rPr>
+          <w:rFonts w:ascii="Consolas" w:eastAsia="Times New Roman" w:hAnsi="Consolas" w:cs="Times New Roman"/>
+          <w:noProof w:val="0"/>
+          <w:color w:val="9CDCFE"/>
+          <w:sz w:val="21"/>
+          <w:szCs w:val="21"/>
+        </w:rPr>
+        <w:t>"Slots.0._props.filters.0.Filter"</w:t>
+      </w:r>
+      <w:r>
+        <w:rPr>
+          <w:rFonts w:ascii="Consolas" w:eastAsia="Times New Roman" w:hAnsi="Consolas" w:cs="Times New Roman"/>
+          <w:noProof w:val="0"/>
+          <w:color w:val="D4D4D4"/>
+          <w:sz w:val="21"/>
+          <w:szCs w:val="21"/>
+        </w:rPr>
+        <w:t>: [</w:t>
+      </w:r>
+    </w:p>
+    <w:p>
+      <w:pPr>
+        <w:shd w:val="clear" w:color="auto" w:fill="1E1E1E"/>
+        <w:spacing w:before="0" w:after="0" w:line="285" w:lineRule="atLeast"/>
+        <w:ind w:firstLine="0"/>
+        <w:jc w:val="left"/>
+        <w:rPr>
+          <w:rFonts w:ascii="Consolas" w:eastAsia="Times New Roman" w:hAnsi="Consolas" w:cs="Times New Roman"/>
+          <w:noProof w:val="0"/>
+          <w:color w:val="D4D4D4"/>
+          <w:sz w:val="21"/>
+          <w:szCs w:val="21"/>
+        </w:rPr>
+      </w:pPr>
+      <w:r>
+        <w:rPr>
+          <w:rFonts w:ascii="Consolas" w:eastAsia="Times New Roman" w:hAnsi="Consolas" w:cs="Times New Roman"/>
+          <w:noProof w:val="0"/>
+          <w:color w:val="D4D4D4"/>
+          <w:sz w:val="21"/>
+          <w:szCs w:val="21"/>
+        </w:rPr>
+        <w:t xml:space="preserve">                </w:t>
+      </w:r>
+      <w:r>
+        <w:rPr>
+          <w:rFonts w:ascii="Consolas" w:eastAsia="Times New Roman" w:hAnsi="Consolas" w:cs="Times New Roman"/>
+          <w:noProof w:val="0"/>
+          <w:color w:val="CE9178"/>
+          <w:sz w:val="21"/>
+          <w:szCs w:val="21"/>
+        </w:rPr>
+        <w:t>"5aa7e373e5b5b000137b76f0"</w:t>
+      </w:r>
+      <w:r>
+        <w:rPr>
+          <w:rFonts w:ascii="Consolas" w:eastAsia="Times New Roman" w:hAnsi="Consolas" w:cs="Times New Roman"/>
+          <w:noProof w:val="0"/>
+          <w:color w:val="D4D4D4"/>
+          <w:sz w:val="21"/>
+          <w:szCs w:val="21"/>
+        </w:rPr>
+        <w:t>,</w:t>
+      </w:r>
+    </w:p>
+    <w:p>
+      <w:pPr>
+        <w:shd w:val="clear" w:color="auto" w:fill="1E1E1E"/>
+        <w:spacing w:before="0" w:after="0" w:line="285" w:lineRule="atLeast"/>
+        <w:ind w:firstLine="0"/>
+        <w:jc w:val="left"/>
+        <w:rPr>
+          <w:rFonts w:ascii="Consolas" w:eastAsia="Times New Roman" w:hAnsi="Consolas" w:cs="Times New Roman"/>
+          <w:noProof w:val="0"/>
+          <w:color w:val="D4D4D4"/>
+          <w:sz w:val="21"/>
+          <w:szCs w:val="21"/>
+        </w:rPr>
+      </w:pPr>
+      <w:r>
+        <w:rPr>
+          <w:rFonts w:ascii="Consolas" w:eastAsia="Times New Roman" w:hAnsi="Consolas" w:cs="Times New Roman"/>
+          <w:noProof w:val="0"/>
+          <w:color w:val="D4D4D4"/>
+          <w:sz w:val="21"/>
+          <w:szCs w:val="21"/>
+        </w:rPr>
+        <w:t xml:space="preserve">                </w:t>
+      </w:r>
+      <w:r>
+        <w:rPr>
+          <w:rFonts w:ascii="Consolas" w:eastAsia="Times New Roman" w:hAnsi="Consolas" w:cs="Times New Roman"/>
+          <w:noProof w:val="0"/>
+          <w:color w:val="CE9178"/>
+          <w:sz w:val="21"/>
+          <w:szCs w:val="21"/>
+        </w:rPr>
+        <w:t>"5c0919b50db834001b7ce3b9"</w:t>
+      </w:r>
+      <w:r>
+        <w:rPr>
+          <w:rFonts w:ascii="Consolas" w:eastAsia="Times New Roman" w:hAnsi="Consolas" w:cs="Times New Roman"/>
+          <w:noProof w:val="0"/>
+          <w:color w:val="D4D4D4"/>
+          <w:sz w:val="21"/>
+          <w:szCs w:val="21"/>
+        </w:rPr>
+        <w:t>,</w:t>
+      </w:r>
+    </w:p>
+    <w:p>
+      <w:pPr>
+        <w:shd w:val="clear" w:color="auto" w:fill="1E1E1E"/>
+        <w:spacing w:before="0" w:after="0" w:line="285" w:lineRule="atLeast"/>
+        <w:ind w:firstLine="0"/>
+        <w:jc w:val="left"/>
+        <w:rPr>
+          <w:rFonts w:ascii="Consolas" w:eastAsia="Times New Roman" w:hAnsi="Consolas" w:cs="Times New Roman"/>
+          <w:noProof w:val="0"/>
+          <w:color w:val="D4D4D4"/>
+          <w:sz w:val="21"/>
+          <w:szCs w:val="21"/>
+        </w:rPr>
+      </w:pPr>
+      <w:r>
+        <w:rPr>
+          <w:rFonts w:ascii="Consolas" w:eastAsia="Times New Roman" w:hAnsi="Consolas" w:cs="Times New Roman"/>
+          <w:noProof w:val="0"/>
+          <w:color w:val="D4D4D4"/>
+          <w:sz w:val="21"/>
+          <w:szCs w:val="21"/>
+        </w:rPr>
+        <w:t xml:space="preserve">                </w:t>
+      </w:r>
+      <w:r>
+        <w:rPr>
+          <w:rFonts w:ascii="Consolas" w:eastAsia="Times New Roman" w:hAnsi="Consolas" w:cs="Times New Roman"/>
+          <w:noProof w:val="0"/>
+          <w:color w:val="CE9178"/>
+          <w:sz w:val="21"/>
+          <w:szCs w:val="21"/>
+        </w:rPr>
+        <w:t>"5c0e842486f77443a74d2976"</w:t>
+      </w:r>
+    </w:p>
+    <w:p>
+      <w:pPr>
+        <w:shd w:val="clear" w:color="auto" w:fill="1E1E1E"/>
+        <w:spacing w:before="0" w:after="0" w:line="285" w:lineRule="atLeast"/>
+        <w:ind w:firstLine="0"/>
+        <w:jc w:val="left"/>
+        <w:rPr>
+          <w:rFonts w:ascii="Consolas" w:eastAsia="Times New Roman" w:hAnsi="Consolas" w:cs="Times New Roman"/>
+          <w:noProof w:val="0"/>
+          <w:color w:val="D4D4D4"/>
+          <w:sz w:val="21"/>
+          <w:szCs w:val="21"/>
+        </w:rPr>
+      </w:pPr>
+      <w:r>
+        <w:rPr>
+          <w:rFonts w:ascii="Consolas" w:eastAsia="Times New Roman" w:hAnsi="Consolas" w:cs="Times New Roman"/>
+          <w:noProof w:val="0"/>
+          <w:color w:val="D4D4D4"/>
+          <w:sz w:val="21"/>
+          <w:szCs w:val="21"/>
+        </w:rPr>
+        <w:t>            ]</w:t>
+      </w:r>
+    </w:p>
+    <w:p>
+      <w:pPr>
+        <w:shd w:val="clear" w:color="auto" w:fill="1E1E1E"/>
+        <w:spacing w:before="0" w:after="0" w:line="285" w:lineRule="atLeast"/>
+        <w:ind w:firstLine="0"/>
+        <w:jc w:val="left"/>
+        <w:rPr>
+          <w:rFonts w:ascii="Consolas" w:eastAsia="Times New Roman" w:hAnsi="Consolas" w:cs="Times New Roman"/>
+          <w:noProof w:val="0"/>
+          <w:color w:val="D4D4D4"/>
+          <w:sz w:val="21"/>
+          <w:szCs w:val="21"/>
+        </w:rPr>
+      </w:pPr>
+      <w:r>
+        <w:rPr>
+          <w:rFonts w:ascii="Consolas" w:eastAsia="Times New Roman" w:hAnsi="Consolas" w:cs="Times New Roman"/>
+          <w:noProof w:val="0"/>
+          <w:color w:val="D4D4D4"/>
+          <w:sz w:val="21"/>
+          <w:szCs w:val="21"/>
+        </w:rPr>
+        <w:t>        }</w:t>
+      </w:r>
+    </w:p>
+    <w:p>
+      <w:pPr>
+        <w:shd w:val="clear" w:color="auto" w:fill="1E1E1E"/>
+        <w:spacing w:before="0" w:after="0" w:line="285" w:lineRule="atLeast"/>
+        <w:ind w:firstLine="0"/>
+        <w:jc w:val="left"/>
+        <w:rPr>
+          <w:rFonts w:ascii="Consolas" w:eastAsia="Times New Roman" w:hAnsi="Consolas" w:cs="Times New Roman"/>
+          <w:noProof w:val="0"/>
+          <w:color w:val="D4D4D4"/>
+          <w:sz w:val="21"/>
+          <w:szCs w:val="21"/>
+        </w:rPr>
+      </w:pPr>
+      <w:r>
+        <w:rPr>
+          <w:rFonts w:ascii="Consolas" w:eastAsia="Times New Roman" w:hAnsi="Consolas" w:cs="Times New Roman"/>
+          <w:noProof w:val="0"/>
+          <w:color w:val="D4D4D4"/>
+          <w:sz w:val="21"/>
+          <w:szCs w:val="21"/>
+        </w:rPr>
+        <w:lastRenderedPageBreak/>
+        <w:t>    },</w:t>
+      </w:r>
+    </w:p>
+    <w:p>
+      <w:pPr>
+        <w:shd w:val="clear" w:color="auto" w:fill="1E1E1E"/>
+        <w:spacing w:before="0" w:after="0" w:line="285" w:lineRule="atLeast"/>
+        <w:ind w:firstLine="0"/>
+        <w:jc w:val="left"/>
+        <w:rPr>
+          <w:rFonts w:ascii="Consolas" w:eastAsia="Times New Roman" w:hAnsi="Consolas" w:cs="Times New Roman"/>
+          <w:noProof w:val="0"/>
+          <w:color w:val="D4D4D4"/>
+          <w:sz w:val="21"/>
+          <w:szCs w:val="21"/>
+        </w:rPr>
+      </w:pPr>
+      <w:r>
+        <w:rPr>
+          <w:rFonts w:ascii="Consolas" w:eastAsia="Times New Roman" w:hAnsi="Consolas" w:cs="Times New Roman"/>
+          <w:noProof w:val="0"/>
+          <w:color w:val="D4D4D4"/>
+          <w:sz w:val="21"/>
+          <w:szCs w:val="21"/>
+        </w:rPr>
+        <w:t xml:space="preserve">    </w:t>
+      </w:r>
+      <w:r>
+        <w:rPr>
+          <w:rFonts w:ascii="Consolas" w:eastAsia="Times New Roman" w:hAnsi="Consolas" w:cs="Times New Roman"/>
+          <w:noProof w:val="0"/>
+          <w:color w:val="9CDCFE"/>
+          <w:sz w:val="21"/>
+          <w:szCs w:val="21"/>
+        </w:rPr>
+        <w:t>"</w:t>
+      </w:r>
+      <w:proofErr w:type="spellStart"/>
+      <w:r>
+        <w:rPr>
+          <w:rFonts w:ascii="Consolas" w:eastAsia="Times New Roman" w:hAnsi="Consolas" w:cs="Times New Roman"/>
+          <w:noProof w:val="0"/>
+          <w:color w:val="9CDCFE"/>
+          <w:sz w:val="21"/>
+          <w:szCs w:val="21"/>
+        </w:rPr>
+        <w:t>item_equipment_helmet_rys_t</w:t>
+      </w:r>
+      <w:proofErr w:type="spellEnd"/>
+      <w:r>
+        <w:rPr>
+          <w:rFonts w:ascii="Consolas" w:eastAsia="Times New Roman" w:hAnsi="Consolas" w:cs="Times New Roman"/>
+          <w:noProof w:val="0"/>
+          <w:color w:val="9CDCFE"/>
+          <w:sz w:val="21"/>
+          <w:szCs w:val="21"/>
+        </w:rPr>
+        <w:t>"</w:t>
+      </w:r>
+      <w:r>
+        <w:rPr>
+          <w:rFonts w:ascii="Consolas" w:eastAsia="Times New Roman" w:hAnsi="Consolas" w:cs="Times New Roman"/>
+          <w:noProof w:val="0"/>
+          <w:color w:val="D4D4D4"/>
+          <w:sz w:val="21"/>
+          <w:szCs w:val="21"/>
+        </w:rPr>
+        <w:t>: {</w:t>
+      </w:r>
+    </w:p>
+    <w:p>
+      <w:pPr>
+        <w:shd w:val="clear" w:color="auto" w:fill="1E1E1E"/>
+        <w:spacing w:before="0" w:after="0" w:line="285" w:lineRule="atLeast"/>
+        <w:ind w:firstLine="0"/>
+        <w:jc w:val="left"/>
+        <w:rPr>
+          <w:rFonts w:ascii="Consolas" w:eastAsia="Times New Roman" w:hAnsi="Consolas" w:cs="Times New Roman"/>
+          <w:noProof w:val="0"/>
+          <w:color w:val="D4D4D4"/>
+          <w:sz w:val="21"/>
+          <w:szCs w:val="21"/>
+        </w:rPr>
+      </w:pPr>
+      <w:r>
+        <w:rPr>
+          <w:rFonts w:ascii="Consolas" w:eastAsia="Times New Roman" w:hAnsi="Consolas" w:cs="Times New Roman"/>
+          <w:noProof w:val="0"/>
+          <w:color w:val="D4D4D4"/>
+          <w:sz w:val="21"/>
+          <w:szCs w:val="21"/>
+        </w:rPr>
+        <w:t xml:space="preserve">        </w:t>
+      </w:r>
+      <w:r>
+        <w:rPr>
+          <w:rFonts w:ascii="Consolas" w:eastAsia="Times New Roman" w:hAnsi="Consolas" w:cs="Times New Roman"/>
+          <w:noProof w:val="0"/>
+          <w:color w:val="9CDCFE"/>
+          <w:sz w:val="21"/>
+          <w:szCs w:val="21"/>
+        </w:rPr>
+        <w:t>"</w:t>
+      </w:r>
+      <w:proofErr w:type="gramStart"/>
+      <w:r>
+        <w:rPr>
+          <w:rFonts w:ascii="Consolas" w:eastAsia="Times New Roman" w:hAnsi="Consolas" w:cs="Times New Roman"/>
+          <w:noProof w:val="0"/>
+          <w:color w:val="9CDCFE"/>
+          <w:sz w:val="21"/>
+          <w:szCs w:val="21"/>
+        </w:rPr>
+        <w:t>set</w:t>
+      </w:r>
+      <w:proofErr w:type="gramEnd"/>
+      <w:r>
+        <w:rPr>
+          <w:rFonts w:ascii="Consolas" w:eastAsia="Times New Roman" w:hAnsi="Consolas" w:cs="Times New Roman"/>
+          <w:noProof w:val="0"/>
+          <w:color w:val="9CDCFE"/>
+          <w:sz w:val="21"/>
+          <w:szCs w:val="21"/>
+        </w:rPr>
+        <w:t>"</w:t>
+      </w:r>
+      <w:r>
+        <w:rPr>
+          <w:rFonts w:ascii="Consolas" w:eastAsia="Times New Roman" w:hAnsi="Consolas" w:cs="Times New Roman"/>
+          <w:noProof w:val="0"/>
+          <w:color w:val="D4D4D4"/>
+          <w:sz w:val="21"/>
+          <w:szCs w:val="21"/>
+        </w:rPr>
+        <w:t>: {</w:t>
+      </w:r>
+    </w:p>
+    <w:p>
+      <w:pPr>
+        <w:shd w:val="clear" w:color="auto" w:fill="1E1E1E"/>
+        <w:spacing w:before="0" w:after="0" w:line="285" w:lineRule="atLeast"/>
+        <w:ind w:firstLine="0"/>
+        <w:jc w:val="left"/>
+        <w:rPr>
+          <w:rFonts w:ascii="Consolas" w:eastAsia="Times New Roman" w:hAnsi="Consolas" w:cs="Times New Roman"/>
+          <w:noProof w:val="0"/>
+          <w:color w:val="D4D4D4"/>
+          <w:sz w:val="21"/>
+          <w:szCs w:val="21"/>
+        </w:rPr>
+      </w:pPr>
+      <w:r>
+        <w:rPr>
+          <w:rFonts w:ascii="Consolas" w:eastAsia="Times New Roman" w:hAnsi="Consolas" w:cs="Times New Roman"/>
+          <w:noProof w:val="0"/>
+          <w:color w:val="D4D4D4"/>
+          <w:sz w:val="21"/>
+          <w:szCs w:val="21"/>
+        </w:rPr>
+        <w:t xml:space="preserve">            </w:t>
+      </w:r>
+      <w:r>
+        <w:rPr>
+          <w:rFonts w:ascii="Consolas" w:eastAsia="Times New Roman" w:hAnsi="Consolas" w:cs="Times New Roman"/>
+          <w:noProof w:val="0"/>
+          <w:color w:val="9CDCFE"/>
+          <w:sz w:val="21"/>
+          <w:szCs w:val="21"/>
+        </w:rPr>
+        <w:t>"Slots.0._props.filters.0.Filter"</w:t>
+      </w:r>
+      <w:r>
+        <w:rPr>
+          <w:rFonts w:ascii="Consolas" w:eastAsia="Times New Roman" w:hAnsi="Consolas" w:cs="Times New Roman"/>
+          <w:noProof w:val="0"/>
+          <w:color w:val="D4D4D4"/>
+          <w:sz w:val="21"/>
+          <w:szCs w:val="21"/>
+        </w:rPr>
+        <w:t>: [</w:t>
+      </w:r>
+    </w:p>
+    <w:p>
+      <w:pPr>
+        <w:shd w:val="clear" w:color="auto" w:fill="1E1E1E"/>
+        <w:spacing w:before="0" w:after="0" w:line="285" w:lineRule="atLeast"/>
+        <w:ind w:firstLine="0"/>
+        <w:jc w:val="left"/>
+        <w:rPr>
+          <w:rFonts w:ascii="Consolas" w:eastAsia="Times New Roman" w:hAnsi="Consolas" w:cs="Times New Roman"/>
+          <w:noProof w:val="0"/>
+          <w:color w:val="D4D4D4"/>
+          <w:sz w:val="21"/>
+          <w:szCs w:val="21"/>
+        </w:rPr>
+      </w:pPr>
+      <w:r>
+        <w:rPr>
+          <w:rFonts w:ascii="Consolas" w:eastAsia="Times New Roman" w:hAnsi="Consolas" w:cs="Times New Roman"/>
+          <w:noProof w:val="0"/>
+          <w:color w:val="D4D4D4"/>
+          <w:sz w:val="21"/>
+          <w:szCs w:val="21"/>
+        </w:rPr>
+        <w:t xml:space="preserve">                </w:t>
+      </w:r>
+      <w:r>
+        <w:rPr>
+          <w:rFonts w:ascii="Consolas" w:eastAsia="Times New Roman" w:hAnsi="Consolas" w:cs="Times New Roman"/>
+          <w:noProof w:val="0"/>
+          <w:color w:val="CE9178"/>
+          <w:sz w:val="21"/>
+          <w:szCs w:val="21"/>
+        </w:rPr>
+        <w:t>"5f60c85b58eff926626a60f7"</w:t>
+      </w:r>
+      <w:r>
+        <w:rPr>
+          <w:rFonts w:ascii="Consolas" w:eastAsia="Times New Roman" w:hAnsi="Consolas" w:cs="Times New Roman"/>
+          <w:noProof w:val="0"/>
+          <w:color w:val="D4D4D4"/>
+          <w:sz w:val="21"/>
+          <w:szCs w:val="21"/>
+        </w:rPr>
+        <w:t>,</w:t>
+      </w:r>
+    </w:p>
+    <w:p>
+      <w:pPr>
+        <w:shd w:val="clear" w:color="auto" w:fill="1E1E1E"/>
+        <w:spacing w:before="0" w:after="0" w:line="285" w:lineRule="atLeast"/>
+        <w:ind w:firstLine="0"/>
+        <w:jc w:val="left"/>
+        <w:rPr>
+          <w:rFonts w:ascii="Consolas" w:eastAsia="Times New Roman" w:hAnsi="Consolas" w:cs="Times New Roman"/>
+          <w:noProof w:val="0"/>
+          <w:color w:val="D4D4D4"/>
+          <w:sz w:val="21"/>
+          <w:szCs w:val="21"/>
+        </w:rPr>
+      </w:pPr>
+      <w:r>
+        <w:rPr>
+          <w:rFonts w:ascii="Consolas" w:eastAsia="Times New Roman" w:hAnsi="Consolas" w:cs="Times New Roman"/>
+          <w:noProof w:val="0"/>
+          <w:color w:val="D4D4D4"/>
+          <w:sz w:val="21"/>
+          <w:szCs w:val="21"/>
+        </w:rPr>
+        <w:t xml:space="preserve">                </w:t>
+      </w:r>
+      <w:r>
+        <w:rPr>
+          <w:rFonts w:ascii="Consolas" w:eastAsia="Times New Roman" w:hAnsi="Consolas" w:cs="Times New Roman"/>
+          <w:noProof w:val="0"/>
+          <w:color w:val="CE9178"/>
+          <w:sz w:val="21"/>
+          <w:szCs w:val="21"/>
+        </w:rPr>
+        <w:t>"5c0e842486f77443a74d2976"</w:t>
+      </w:r>
+    </w:p>
+    <w:p>
+      <w:pPr>
+        <w:shd w:val="clear" w:color="auto" w:fill="1E1E1E"/>
+        <w:spacing w:before="0" w:after="0" w:line="285" w:lineRule="atLeast"/>
+        <w:ind w:firstLine="0"/>
+        <w:jc w:val="left"/>
+        <w:rPr>
+          <w:rFonts w:ascii="Consolas" w:eastAsia="Times New Roman" w:hAnsi="Consolas" w:cs="Times New Roman"/>
+          <w:noProof w:val="0"/>
+          <w:color w:val="D4D4D4"/>
+          <w:sz w:val="21"/>
+          <w:szCs w:val="21"/>
+        </w:rPr>
+      </w:pPr>
+      <w:r>
+        <w:rPr>
+          <w:rFonts w:ascii="Consolas" w:eastAsia="Times New Roman" w:hAnsi="Consolas" w:cs="Times New Roman"/>
+          <w:noProof w:val="0"/>
+          <w:color w:val="D4D4D4"/>
+          <w:sz w:val="21"/>
+          <w:szCs w:val="21"/>
+        </w:rPr>
+        <w:t>            ]</w:t>
+      </w:r>
+    </w:p>
+    <w:p>
+      <w:pPr>
+        <w:shd w:val="clear" w:color="auto" w:fill="1E1E1E"/>
+        <w:spacing w:before="0" w:after="0" w:line="285" w:lineRule="atLeast"/>
+        <w:ind w:firstLine="0"/>
+        <w:jc w:val="left"/>
+        <w:rPr>
+          <w:rFonts w:ascii="Consolas" w:eastAsia="Times New Roman" w:hAnsi="Consolas" w:cs="Times New Roman"/>
+          <w:noProof w:val="0"/>
+          <w:color w:val="D4D4D4"/>
+          <w:sz w:val="21"/>
+          <w:szCs w:val="21"/>
+        </w:rPr>
+      </w:pPr>
+      <w:r>
+        <w:rPr>
+          <w:rFonts w:ascii="Consolas" w:eastAsia="Times New Roman" w:hAnsi="Consolas" w:cs="Times New Roman"/>
+          <w:noProof w:val="0"/>
+          <w:color w:val="D4D4D4"/>
+          <w:sz w:val="21"/>
+          <w:szCs w:val="21"/>
+        </w:rPr>
+        <w:t>        }</w:t>
+      </w:r>
+    </w:p>
+    <w:p>
+      <w:pPr>
+        <w:shd w:val="clear" w:color="auto" w:fill="1E1E1E"/>
+        <w:spacing w:before="0" w:after="0" w:line="285" w:lineRule="atLeast"/>
+        <w:ind w:firstLine="0"/>
+        <w:jc w:val="left"/>
+        <w:rPr>
+          <w:rFonts w:ascii="Consolas" w:eastAsia="Times New Roman" w:hAnsi="Consolas" w:cs="Times New Roman"/>
+          <w:noProof w:val="0"/>
+          <w:color w:val="D4D4D4"/>
+          <w:sz w:val="21"/>
+          <w:szCs w:val="21"/>
+        </w:rPr>
+      </w:pPr>
+      <w:r>
+        <w:rPr>
+          <w:rFonts w:ascii="Consolas" w:eastAsia="Times New Roman" w:hAnsi="Consolas" w:cs="Times New Roman"/>
+          <w:noProof w:val="0"/>
+          <w:color w:val="D4D4D4"/>
+          <w:sz w:val="21"/>
+          <w:szCs w:val="21"/>
+        </w:rPr>
+        <w:t>    }</w:t>
+      </w:r>
+    </w:p>
+    <w:p>
+      <w:r>
+        <w:drawing>
+          <wp:inline distT="0" distB="0" distL="0" distR="0" wp14:anchorId="5FA540B1" wp14:editId="6C393585">
+            <wp:extent cx="1461047" cy="1619249"/>
+            <wp:effectExtent l="0" t="0" r="6350" b="635"/>
+            <wp:docPr id="2" name="Picture 2"/>
+            <wp:cNvGraphicFramePr>
+              <a:graphicFrameLocks xmlns:a="http://schemas.openxmlformats.org/drawingml/2006/main" noChangeAspect="1"/>
+            </wp:cNvGraphicFramePr>
+            <a:graphic xmlns:a="http://schemas.openxmlformats.org/drawingml/2006/main">
+              <a:graphicData uri="http://schemas.openxmlformats.org/drawingml/2006/picture">
+                <pic:pic xmlns:pic="http://schemas.openxmlformats.org/drawingml/2006/picture">
+                  <pic:nvPicPr>
+                    <pic:cNvPr id="1" name=""/>
+                    <pic:cNvPicPr/>
+                  </pic:nvPicPr>
+                  <pic:blipFill>
+                    <a:blip r:embed="rId30"/>
+                    <a:stretch>
+                      <a:fillRect/>
+                    </a:stretch>
+                  </pic:blipFill>
+                  <pic:spPr>
+                    <a:xfrm>
+                      <a:off x="0" y="0"/>
+                      <a:ext cx="1465822" cy="1624541"/>
+                    </a:xfrm>
+                    <a:prstGeom prst="rect">
+                      <a:avLst/>
+                    </a:prstGeom>
+                  </pic:spPr>
+                </pic:pic>
+              </a:graphicData>
+            </a:graphic>
+          </wp:inline>
+        </w:drawing>
+      </w:r>
+      <w:r>
+        <w:drawing>
+          <wp:inline distT="0" distB="0" distL="0" distR="0" wp14:anchorId="244D0D20" wp14:editId="69F56CF1">
+            <wp:extent cx="1655502" cy="1619250"/>
+            <wp:effectExtent l="0" t="0" r="1905" b="0"/>
+            <wp:docPr id="5" name="Picture 5"/>
+            <wp:cNvGraphicFramePr>
+              <a:graphicFrameLocks xmlns:a="http://schemas.openxmlformats.org/drawingml/2006/main" noChangeAspect="1"/>
+            </wp:cNvGraphicFramePr>
+            <a:graphic xmlns:a="http://schemas.openxmlformats.org/drawingml/2006/main">
+              <a:graphicData uri="http://schemas.openxmlformats.org/drawingml/2006/picture">
+                <pic:pic xmlns:pic="http://schemas.openxmlformats.org/drawingml/2006/picture">
+                  <pic:nvPicPr>
+                    <pic:cNvPr id="1" name=""/>
+                    <pic:cNvPicPr/>
+                  </pic:nvPicPr>
+                  <pic:blipFill>
+                    <a:blip r:embed="rId31"/>
+                    <a:stretch>
+                      <a:fillRect/>
+                    </a:stretch>
+                  </pic:blipFill>
+                  <pic:spPr>
+                    <a:xfrm>
+                      <a:off x="0" y="0"/>
+                      <a:ext cx="1675873" cy="1639175"/>
+                    </a:xfrm>
+                    <a:prstGeom prst="rect">
+                      <a:avLst/>
+                    </a:prstGeom>
+                  </pic:spPr>
+                </pic:pic>
+              </a:graphicData>
+            </a:graphic>
+          </wp:inline>
+        </w:drawing>
+      </w:r>
+      <w:r>
+        <w:drawing>
+          <wp:inline distT="0" distB="0" distL="0" distR="0" wp14:anchorId="728D9BC7" wp14:editId="4B84C4AB">
+            <wp:extent cx="1847850" cy="1589770"/>
+            <wp:effectExtent l="0" t="0" r="0" b="0"/>
+            <wp:docPr id="8" name="Picture 8"/>
+            <wp:cNvGraphicFramePr>
+              <a:graphicFrameLocks xmlns:a="http://schemas.openxmlformats.org/drawingml/2006/main" noChangeAspect="1"/>
+            </wp:cNvGraphicFramePr>
+            <a:graphic xmlns:a="http://schemas.openxmlformats.org/drawingml/2006/main">
+              <a:graphicData uri="http://schemas.openxmlformats.org/drawingml/2006/picture">
+                <pic:pic xmlns:pic="http://schemas.openxmlformats.org/drawingml/2006/picture">
+                  <pic:nvPicPr>
+                    <pic:cNvPr id="1" name=""/>
+                    <pic:cNvPicPr/>
+                  </pic:nvPicPr>
+                  <pic:blipFill>
+                    <a:blip r:embed="rId32"/>
+                    <a:stretch>
+                      <a:fillRect/>
+                    </a:stretch>
+                  </pic:blipFill>
+                  <pic:spPr>
+                    <a:xfrm>
+                      <a:off x="0" y="0"/>
+                      <a:ext cx="1854279" cy="1595301"/>
+                    </a:xfrm>
+                    <a:prstGeom prst="rect">
+                      <a:avLst/>
+                    </a:prstGeom>
+                  </pic:spPr>
+                </pic:pic>
+              </a:graphicData>
+            </a:graphic>
+          </wp:inline>
+        </w:drawing>
+      </w:r>
     </w:p>
     <w:sectPr>
       <w:pgSz w:w="12240" w:h="15840"/>
@@ -24448,7 +25817,7 @@
 </file>
 
 <file path=customXml/itemProps1.xml><?xml version="1.0" encoding="utf-8"?>
-<ds:datastoreItem xmlns:ds="http://schemas.openxmlformats.org/officeDocument/2006/customXml" ds:itemID="{CFA21E66-F750-4E12-A4C9-7C02E4AA71C8}">
+<ds:datastoreItem xmlns:ds="http://schemas.openxmlformats.org/officeDocument/2006/customXml" ds:itemID="{778B22D8-E2B1-4E64-B62D-AF23543F687A}">
   <ds:schemaRefs>
     <ds:schemaRef ds:uri="http://schemas.openxmlformats.org/officeDocument/2006/bibliography"/>
   </ds:schemaRefs>

</xml_diff>